<commit_message>
before the VS report
</commit_message>
<xml_diff>
--- a/notes/Отчёт о компилировании программ в консоли.docx
+++ b/notes/Отчёт о компилировании программ в консоли.docx
@@ -36,20 +36,17 @@
       <w:r>
         <w:t xml:space="preserve">Добавление пути к компилятору в переменную среды окружения </w:t>
       </w:r>
-      <w:proofErr w:type="spellStart"/>
       <w:r>
         <w:rPr>
           <w:color w:val="0F9ED5" w:themeColor="accent4"/>
         </w:rPr>
         <w:t>Path</w:t>
       </w:r>
-      <w:proofErr w:type="spellEnd"/>
     </w:p>
     <w:p>
       <w:r>
         <w:t xml:space="preserve">Добавление пути к компилятору в переменную среды окружения </w:t>
       </w:r>
-      <w:proofErr w:type="spellStart"/>
       <w:proofErr w:type="gramStart"/>
       <w:r>
         <w:rPr>
@@ -57,7 +54,6 @@
         </w:rPr>
         <w:t>Path</w:t>
       </w:r>
-      <w:proofErr w:type="spellEnd"/>
       <w:r>
         <w:t xml:space="preserve"> </w:t>
       </w:r>
@@ -114,19 +110,11 @@
       <w:r>
         <w:t xml:space="preserve"> </w:t>
       </w:r>
-      <w:proofErr w:type="spellStart"/>
-      <w:r>
-        <w:rPr>
-          <w:color w:val="0F9ED5" w:themeColor="accent4"/>
-        </w:rPr>
-        <w:t>Win</w:t>
-      </w:r>
-      <w:proofErr w:type="spellEnd"/>
-      <w:r>
-        <w:rPr>
-          <w:color w:val="0F9ED5" w:themeColor="accent4"/>
-        </w:rPr>
-        <w:t xml:space="preserve"> + R</w:t>
+      <w:r>
+        <w:rPr>
+          <w:color w:val="0F9ED5" w:themeColor="accent4"/>
+        </w:rPr>
+        <w:t>Win + R</w:t>
       </w:r>
       <w:r>
         <w:t>, вве</w:t>
@@ -137,14 +125,12 @@
       <w:r>
         <w:t xml:space="preserve"> </w:t>
       </w:r>
-      <w:proofErr w:type="spellStart"/>
       <w:r>
         <w:rPr>
           <w:color w:val="0F9ED5" w:themeColor="accent4"/>
         </w:rPr>
         <w:t>sysdm.cpl</w:t>
       </w:r>
-      <w:proofErr w:type="spellEnd"/>
       <w:r>
         <w:t xml:space="preserve"> и нажми </w:t>
       </w:r>
@@ -317,35 +303,13 @@
         <w:rPr>
           <w:color w:val="0F9ED5" w:themeColor="accent4"/>
         </w:rPr>
-        <w:t xml:space="preserve"> </w:t>
-      </w:r>
-      <w:proofErr w:type="spellStart"/>
-      <w:r>
-        <w:rPr>
-          <w:color w:val="0F9ED5" w:themeColor="accent4"/>
-        </w:rPr>
-        <w:t>Path</w:t>
-      </w:r>
-      <w:proofErr w:type="spellEnd"/>
-      <w:r>
-        <w:rPr>
-          <w:color w:val="0F9ED5" w:themeColor="accent4"/>
-        </w:rPr>
-        <w:t xml:space="preserve"> </w:t>
-      </w:r>
-      <w:r>
-        <w:t xml:space="preserve">и </w:t>
-      </w:r>
-      <w:proofErr w:type="spellStart"/>
-      <w:r>
-        <w:t>нажм</w:t>
-      </w:r>
-      <w:r>
-        <w:t>ать</w:t>
-      </w:r>
-      <w:proofErr w:type="spellEnd"/>
-      <w:r>
-        <w:t xml:space="preserve"> </w:t>
+        <w:t xml:space="preserve"> Path </w:t>
+      </w:r>
+      <w:r>
+        <w:t>и нажм</w:t>
+      </w:r>
+      <w:r>
+        <w:t xml:space="preserve">ать </w:t>
       </w:r>
       <w:r>
         <w:rPr>
@@ -434,19 +398,11 @@
       <w:r>
         <w:t xml:space="preserve"> путь к </w:t>
       </w:r>
-      <w:proofErr w:type="spellStart"/>
-      <w:r>
-        <w:rPr>
-          <w:color w:val="0F9ED5" w:themeColor="accent4"/>
-        </w:rPr>
-        <w:t>bin</w:t>
-      </w:r>
-      <w:proofErr w:type="spellEnd"/>
-      <w:r>
-        <w:rPr>
-          <w:color w:val="0F9ED5" w:themeColor="accent4"/>
-        </w:rPr>
-        <w:t xml:space="preserve"> </w:t>
+      <w:r>
+        <w:rPr>
+          <w:color w:val="0F9ED5" w:themeColor="accent4"/>
+        </w:rPr>
+        <w:t xml:space="preserve">bin </w:t>
       </w:r>
       <w:r>
         <w:t xml:space="preserve">папке </w:t>
@@ -571,16 +527,8 @@
         <w:rPr>
           <w:color w:val="0F9ED5" w:themeColor="accent4"/>
         </w:rPr>
-        <w:t>g++ --</w:t>
-      </w:r>
-      <w:proofErr w:type="spellStart"/>
-      <w:r>
-        <w:rPr>
-          <w:color w:val="0F9ED5" w:themeColor="accent4"/>
-        </w:rPr>
-        <w:t>version</w:t>
-      </w:r>
-      <w:proofErr w:type="spellEnd"/>
+        <w:t>g++ --version</w:t>
+      </w:r>
     </w:p>
     <w:p>
       <w:pPr>
@@ -640,11 +588,182 @@
     <w:p/>
     <w:p/>
     <w:p>
+      <w:r>
+        <w:lastRenderedPageBreak/>
+        <w:t>Для компиляции программы на C++ с помощью g++ в командной строке (терминале):</w:t>
+      </w:r>
+    </w:p>
+    <w:p>
+      <w:r>
+        <w:t>1. Компиляция одиночного файла</w:t>
+      </w:r>
+      <w:r>
+        <w:rPr>
+          <w:b/>
+          <w:bCs/>
+        </w:rPr>
+        <w:br/>
+      </w:r>
+      <w:r>
+        <w:rPr>
+          <w:color w:val="0F9ED5" w:themeColor="accent4"/>
+        </w:rPr>
+        <w:t>g++ main.cpp -o program</w:t>
+      </w:r>
+      <w:r>
+        <w:br/>
+      </w:r>
+      <w:r>
+        <w:t>Здесь:</w:t>
+      </w:r>
+    </w:p>
+    <w:p>
+      <w:pPr>
+        <w:numPr>
+          <w:ilvl w:val="0"/>
+          <w:numId w:val="8"/>
+        </w:numPr>
+      </w:pPr>
+      <w:r>
+        <w:rPr>
+          <w:color w:val="0F9ED5" w:themeColor="accent4"/>
+        </w:rPr>
+        <w:t xml:space="preserve">g++ </w:t>
+      </w:r>
+      <w:r>
+        <w:t>— компилятор C++.</w:t>
+      </w:r>
+    </w:p>
+    <w:p>
+      <w:pPr>
+        <w:numPr>
+          <w:ilvl w:val="0"/>
+          <w:numId w:val="8"/>
+        </w:numPr>
+      </w:pPr>
+      <w:r>
+        <w:rPr>
+          <w:color w:val="0F9ED5" w:themeColor="accent4"/>
+        </w:rPr>
+        <w:t xml:space="preserve">main.cpp </w:t>
+      </w:r>
+      <w:r>
+        <w:t>— исходный файл.</w:t>
+      </w:r>
+    </w:p>
+    <w:p>
+      <w:pPr>
+        <w:numPr>
+          <w:ilvl w:val="0"/>
+          <w:numId w:val="8"/>
+        </w:numPr>
+      </w:pPr>
+      <w:r>
+        <w:rPr>
+          <w:color w:val="0F9ED5" w:themeColor="accent4"/>
+        </w:rPr>
+        <w:t xml:space="preserve">-o program </w:t>
+      </w:r>
+      <w:r>
+        <w:t>— имя выходного исполняемого файла (</w:t>
+      </w:r>
+      <w:r>
+        <w:rPr>
+          <w:color w:val="0F9ED5" w:themeColor="accent4"/>
+        </w:rPr>
+        <w:t>program</w:t>
+      </w:r>
+      <w:r>
+        <w:t>).</w:t>
+      </w:r>
+    </w:p>
+    <w:p>
+      <w:r>
+        <w:t>Запуск программы:</w:t>
+      </w:r>
+      <w:r>
+        <w:br/>
+      </w:r>
+      <w:r>
+        <w:rPr>
+          <w:color w:val="0F9ED5" w:themeColor="accent4"/>
+        </w:rPr>
+        <w:t>program.exe</w:t>
+      </w:r>
+    </w:p>
+    <w:p>
+      <w:r>
+        <w:t>2. Компиляция нескольких файлов</w:t>
+      </w:r>
+      <w:r>
+        <w:br/>
+      </w:r>
+      <w:r>
+        <w:t>Если программа состоит из нескольких файлов, например main.cpp и triangle.cpp</w:t>
+      </w:r>
+      <w:r>
+        <w:t>:</w:t>
+      </w:r>
+      <w:r>
+        <w:br/>
+      </w:r>
+      <w:r>
+        <w:rPr>
+          <w:color w:val="0F9ED5" w:themeColor="accent4"/>
+        </w:rPr>
+        <w:t>g++ main.cpp triangle.cpp</w:t>
+      </w:r>
+      <w:r>
+        <w:rPr>
+          <w:color w:val="0F9ED5" w:themeColor="accent4"/>
+        </w:rPr>
+        <w:t xml:space="preserve"> </w:t>
+      </w:r>
+      <w:r>
+        <w:rPr>
+          <w:color w:val="0F9ED5" w:themeColor="accent4"/>
+        </w:rPr>
+        <w:t>-o program</w:t>
+      </w:r>
+    </w:p>
+    <w:p>
+      <w:r>
+        <w:t>3. Использование стандартов C++</w:t>
+      </w:r>
+      <w:r>
+        <w:t xml:space="preserve"> </w:t>
+      </w:r>
+      <w:r>
+        <w:br/>
+      </w:r>
+      <w:r>
+        <w:t>Чтобы указать стандарт C++, например C++17 или C++20:</w:t>
+      </w:r>
+      <w:r>
+        <w:t xml:space="preserve"> </w:t>
+      </w:r>
+      <w:r>
+        <w:br/>
+      </w:r>
+      <w:r>
+        <w:rPr>
+          <w:color w:val="0F9ED5" w:themeColor="accent4"/>
+        </w:rPr>
+        <w:t>g++ -std=c++17 main.cpp -o program</w:t>
+      </w:r>
+      <w:r>
+        <w:rPr>
+          <w:color w:val="0F9ED5" w:themeColor="accent4"/>
+        </w:rPr>
+        <w:t xml:space="preserve"> </w:t>
+      </w:r>
+    </w:p>
+    <w:p/>
+    <w:p>
       <w:pPr>
         <w:jc w:val="center"/>
       </w:pPr>
       <w:r>
-        <w:lastRenderedPageBreak/>
         <w:t>С</w:t>
       </w:r>
       <w:r>
@@ -655,7 +774,6 @@
       </w:r>
     </w:p>
     <w:p>
-      <w:proofErr w:type="spellStart"/>
       <w:r>
         <w:rPr>
           <w:color w:val="0F9ED5" w:themeColor="accent4"/>
@@ -663,7 +781,6 @@
         </w:rPr>
         <w:t>dir</w:t>
       </w:r>
-      <w:proofErr w:type="spellEnd"/>
       <w:r>
         <w:rPr>
           <w:color w:val="0F9ED5" w:themeColor="accent4"/>
@@ -752,19 +869,11 @@
       <w:r>
         <w:br/>
       </w:r>
-      <w:proofErr w:type="spellStart"/>
-      <w:r>
-        <w:rPr>
-          <w:color w:val="0F9ED5" w:themeColor="accent4"/>
-        </w:rPr>
-        <w:t>cd</w:t>
-      </w:r>
-      <w:proofErr w:type="spellEnd"/>
-      <w:r>
-        <w:rPr>
-          <w:color w:val="0F9ED5" w:themeColor="accent4"/>
-        </w:rPr>
-        <w:t xml:space="preserve"> \ </w:t>
+      <w:r>
+        <w:rPr>
+          <w:color w:val="0F9ED5" w:themeColor="accent4"/>
+        </w:rPr>
+        <w:t xml:space="preserve">cd \ </w:t>
       </w:r>
       <w:r>
         <w:t>— перемещает в корень диска.</w:t>
@@ -849,6 +958,11 @@
         <w:t>вверх, позволяет перемещаться по списку команд.</w:t>
       </w:r>
     </w:p>
+    <w:p>
+      <w:r>
+        <w:br w:type="page"/>
+      </w:r>
+    </w:p>
     <w:p/>
     <w:p>
       <w:pPr>
@@ -861,15 +975,7 @@
         <w:t>К</w:t>
       </w:r>
       <w:r>
-        <w:t xml:space="preserve">ак уменьшить размер исполняемого файла, создаваемого компилятором </w:t>
-      </w:r>
-      <w:proofErr w:type="spellStart"/>
-      <w:r>
-        <w:t>MinGW</w:t>
-      </w:r>
-      <w:proofErr w:type="spellEnd"/>
-      <w:r>
-        <w:t xml:space="preserve"> (GCC</w:t>
+        <w:t>ак уменьшить размер исполняемого файла, создаваемого компилятором MinGW (GCC</w:t>
       </w:r>
       <w:r>
         <w:t>)</w:t>
@@ -890,21 +996,7 @@
         <w:rPr>
           <w:color w:val="0F9ED5" w:themeColor="accent4"/>
         </w:rPr>
-        <w:t>-</w:t>
-      </w:r>
-      <w:proofErr w:type="spellStart"/>
-      <w:r>
-        <w:rPr>
-          <w:color w:val="0F9ED5" w:themeColor="accent4"/>
-        </w:rPr>
-        <w:t>Os</w:t>
-      </w:r>
-      <w:proofErr w:type="spellEnd"/>
-      <w:r>
-        <w:rPr>
-          <w:color w:val="0F9ED5" w:themeColor="accent4"/>
-        </w:rPr>
-        <w:t xml:space="preserve"> </w:t>
+        <w:t xml:space="preserve">-Os </w:t>
       </w:r>
       <w:r>
         <w:t>заставляет компилятор оптимизировать код таким образом, чтобы уменьшить размер исполняемого файла.</w:t>
@@ -916,30 +1008,8 @@
         <w:rPr>
           <w:color w:val="0F9ED5" w:themeColor="accent4"/>
         </w:rPr>
-        <w:t xml:space="preserve">g++ main.cpp triangle.cpp -o </w:t>
-      </w:r>
-      <w:proofErr w:type="spellStart"/>
-      <w:r>
-        <w:rPr>
-          <w:color w:val="0F9ED5" w:themeColor="accent4"/>
-        </w:rPr>
-        <w:t>program</w:t>
-      </w:r>
-      <w:proofErr w:type="spellEnd"/>
-      <w:r>
-        <w:rPr>
-          <w:color w:val="0F9ED5" w:themeColor="accent4"/>
-        </w:rPr>
-        <w:t xml:space="preserve"> -</w:t>
-      </w:r>
-      <w:proofErr w:type="spellStart"/>
-      <w:r>
-        <w:rPr>
-          <w:color w:val="0F9ED5" w:themeColor="accent4"/>
-        </w:rPr>
-        <w:t>Os</w:t>
-      </w:r>
-      <w:proofErr w:type="spellEnd"/>
+        <w:t>g++ main.cpp triangle.cpp -o program -Os</w:t>
+      </w:r>
     </w:p>
     <w:p>
       <w:pPr>
@@ -968,35 +1038,7 @@
         <w:rPr>
           <w:color w:val="0F9ED5" w:themeColor="accent4"/>
         </w:rPr>
-        <w:t xml:space="preserve">g++ main.cpp triangle.cpp -o </w:t>
-      </w:r>
-      <w:proofErr w:type="spellStart"/>
-      <w:r>
-        <w:rPr>
-          <w:color w:val="0F9ED5" w:themeColor="accent4"/>
-        </w:rPr>
-        <w:t>program</w:t>
-      </w:r>
-      <w:proofErr w:type="spellEnd"/>
-      <w:r>
-        <w:rPr>
-          <w:color w:val="0F9ED5" w:themeColor="accent4"/>
-        </w:rPr>
-        <w:t xml:space="preserve"> -</w:t>
-      </w:r>
-      <w:proofErr w:type="spellStart"/>
-      <w:r>
-        <w:rPr>
-          <w:color w:val="0F9ED5" w:themeColor="accent4"/>
-        </w:rPr>
-        <w:t>Os</w:t>
-      </w:r>
-      <w:proofErr w:type="spellEnd"/>
-      <w:r>
-        <w:rPr>
-          <w:color w:val="0F9ED5" w:themeColor="accent4"/>
-        </w:rPr>
-        <w:t xml:space="preserve"> -s</w:t>
+        <w:t>g++ main.cpp triangle.cpp -o program -Os -s</w:t>
       </w:r>
     </w:p>
     <w:p>
@@ -1017,21 +1059,7 @@
         <w:rPr>
           <w:color w:val="0F9ED5" w:themeColor="accent4"/>
         </w:rPr>
-        <w:t>-</w:t>
-      </w:r>
-      <w:proofErr w:type="spellStart"/>
-      <w:r>
-        <w:rPr>
-          <w:color w:val="0F9ED5" w:themeColor="accent4"/>
-        </w:rPr>
-        <w:t>flto</w:t>
-      </w:r>
-      <w:proofErr w:type="spellEnd"/>
-      <w:r>
-        <w:rPr>
-          <w:color w:val="0F9ED5" w:themeColor="accent4"/>
-        </w:rPr>
-        <w:t xml:space="preserve"> </w:t>
+        <w:t xml:space="preserve">-flto </w:t>
       </w:r>
       <w:r>
         <w:t>включает оптимизацию на этапе линковки, что помогает сократить размер программы.</w:t>
@@ -1043,44 +1071,8 @@
         <w:rPr>
           <w:color w:val="0F9ED5" w:themeColor="accent4"/>
         </w:rPr>
-        <w:t xml:space="preserve">g++ main.cpp triangle.cpp -o </w:t>
-      </w:r>
-      <w:proofErr w:type="spellStart"/>
-      <w:r>
-        <w:rPr>
-          <w:color w:val="0F9ED5" w:themeColor="accent4"/>
-        </w:rPr>
-        <w:t>program</w:t>
-      </w:r>
-      <w:proofErr w:type="spellEnd"/>
-      <w:r>
-        <w:rPr>
-          <w:color w:val="0F9ED5" w:themeColor="accent4"/>
-        </w:rPr>
-        <w:t xml:space="preserve"> -</w:t>
-      </w:r>
-      <w:proofErr w:type="spellStart"/>
-      <w:r>
-        <w:rPr>
-          <w:color w:val="0F9ED5" w:themeColor="accent4"/>
-        </w:rPr>
-        <w:t>Os</w:t>
-      </w:r>
-      <w:proofErr w:type="spellEnd"/>
-      <w:r>
-        <w:rPr>
-          <w:color w:val="0F9ED5" w:themeColor="accent4"/>
-        </w:rPr>
-        <w:t xml:space="preserve"> -s -</w:t>
-      </w:r>
-      <w:proofErr w:type="spellStart"/>
-      <w:r>
-        <w:rPr>
-          <w:color w:val="0F9ED5" w:themeColor="accent4"/>
-        </w:rPr>
-        <w:t>flto</w:t>
-      </w:r>
-      <w:proofErr w:type="spellEnd"/>
+        <w:t>g++ main.cpp triangle.cpp -o program -Os -s -flto</w:t>
+      </w:r>
     </w:p>
     <w:p>
       <w:pPr>
@@ -1089,7 +1081,18 @@
       <w:r>
         <w:br/>
       </w:r>
-      <w:r>
+    </w:p>
+    <w:p>
+      <w:r>
+        <w:br w:type="page"/>
+      </w:r>
+    </w:p>
+    <w:p>
+      <w:pPr>
+        <w:jc w:val="center"/>
+      </w:pPr>
+      <w:r>
+        <w:lastRenderedPageBreak/>
         <w:t xml:space="preserve">6. </w:t>
       </w:r>
       <w:r>
@@ -1099,55 +1102,31 @@
         <w:t>C</w:t>
       </w:r>
       <w:r>
-        <w:t xml:space="preserve">компилируйте </w:t>
-      </w:r>
-      <w:proofErr w:type="spellStart"/>
-      <w:r>
+        <w:t>компилируйте cpp файл модуля в статическую библиотеку.</w:t>
+      </w:r>
+    </w:p>
+    <w:p>
+      <w:r>
+        <w:t>Статическая библиотека — это коллекция объектных файлов, которые компилируются и собираются в один файл с расширением .lib (для Windows).</w:t>
+      </w:r>
+      <w:r>
+        <w:br/>
+      </w:r>
+      <w:r>
+        <w:t>Компиляция .</w:t>
+      </w:r>
+      <w:r>
+        <w:rPr>
+          <w:lang w:val="en-US"/>
+        </w:rPr>
         <w:t>cpp</w:t>
       </w:r>
-      <w:proofErr w:type="spellEnd"/>
-      <w:r>
-        <w:t xml:space="preserve"> файл модуля в статическую библиотеку.</w:t>
-      </w:r>
-    </w:p>
-    <w:p>
-      <w:r>
-        <w:t>Статическая библиотека — это коллекция объектных файлов, которые компилируются и собираются в один файл с расширением .</w:t>
-      </w:r>
-      <w:proofErr w:type="spellStart"/>
-      <w:r>
-        <w:t>lib</w:t>
-      </w:r>
-      <w:proofErr w:type="spellEnd"/>
-      <w:r>
-        <w:t xml:space="preserve"> (для Windows).</w:t>
-      </w:r>
-      <w:r>
-        <w:br/>
-      </w:r>
-      <w:r>
-        <w:t>Компиляция .</w:t>
-      </w:r>
-      <w:proofErr w:type="spellStart"/>
-      <w:r>
-        <w:rPr>
-          <w:lang w:val="en-US"/>
-        </w:rPr>
-        <w:t>cpp</w:t>
-      </w:r>
-      <w:proofErr w:type="spellEnd"/>
       <w:r>
         <w:t xml:space="preserve"> файла модуля в статическую библиотеку позволяет повторно использовать код в разных проектах без необходимости перекомпиляции. Статическая библиотека связывается с программой на этапе компиляции и может значительно уменьшить время сборки проекта, а также облегчить управление зависимостями.</w:t>
       </w:r>
     </w:p>
     <w:p>
       <w:r>
-        <w:br w:type="page"/>
-      </w:r>
-    </w:p>
-    <w:p>
-      <w:r>
-        <w:lastRenderedPageBreak/>
         <w:t>Шаги для создания статической библиотеки:</w:t>
       </w:r>
     </w:p>
@@ -1196,7 +1175,6 @@
         </w:rPr>
         <w:t xml:space="preserve">g++ -c triangle.cpp -o </w:t>
       </w:r>
-      <w:proofErr w:type="spellStart"/>
       <w:proofErr w:type="gramStart"/>
       <w:r>
         <w:rPr>
@@ -1204,7 +1182,6 @@
         </w:rPr>
         <w:t>triangle.o</w:t>
       </w:r>
-      <w:proofErr w:type="spellEnd"/>
       <w:proofErr w:type="gramEnd"/>
       <w:r>
         <w:rPr>
@@ -1218,14 +1195,12 @@
       <w:r>
         <w:t xml:space="preserve">результате создан объектный файл </w:t>
       </w:r>
-      <w:proofErr w:type="spellStart"/>
       <w:r>
         <w:rPr>
           <w:color w:val="0F9ED5" w:themeColor="accent4"/>
         </w:rPr>
         <w:t>triangle.o</w:t>
       </w:r>
-      <w:proofErr w:type="spellEnd"/>
     </w:p>
     <w:p>
       <w:pPr>
@@ -1241,19 +1216,11 @@
       <w:r>
         <w:t xml:space="preserve">нструмент </w:t>
       </w:r>
-      <w:proofErr w:type="spellStart"/>
-      <w:r>
-        <w:rPr>
-          <w:color w:val="0F9ED5" w:themeColor="accent4"/>
-        </w:rPr>
-        <w:t>ar</w:t>
-      </w:r>
-      <w:proofErr w:type="spellEnd"/>
-      <w:r>
-        <w:rPr>
-          <w:color w:val="0F9ED5" w:themeColor="accent4"/>
-        </w:rPr>
-        <w:t xml:space="preserve"> </w:t>
+      <w:r>
+        <w:rPr>
+          <w:color w:val="0F9ED5" w:themeColor="accent4"/>
+        </w:rPr>
+        <w:t xml:space="preserve">ar </w:t>
       </w:r>
       <w:r>
         <w:t xml:space="preserve">для создания статической библиотеки из объектного файла. </w:t>
@@ -1261,35 +1228,12 @@
       <w:r>
         <w:br/>
       </w:r>
-      <w:proofErr w:type="spellStart"/>
-      <w:r>
-        <w:rPr>
-          <w:color w:val="0F9ED5" w:themeColor="accent4"/>
-        </w:rPr>
-        <w:t>ar</w:t>
-      </w:r>
-      <w:proofErr w:type="spellEnd"/>
-      <w:r>
-        <w:rPr>
-          <w:color w:val="0F9ED5" w:themeColor="accent4"/>
-        </w:rPr>
-        <w:t xml:space="preserve"> </w:t>
-      </w:r>
-      <w:proofErr w:type="spellStart"/>
-      <w:r>
-        <w:rPr>
-          <w:color w:val="0F9ED5" w:themeColor="accent4"/>
-        </w:rPr>
-        <w:t>rcs</w:t>
-      </w:r>
-      <w:proofErr w:type="spellEnd"/>
-      <w:r>
-        <w:rPr>
-          <w:color w:val="0F9ED5" w:themeColor="accent4"/>
-        </w:rPr>
-        <w:t xml:space="preserve"> </w:t>
-      </w:r>
-      <w:proofErr w:type="spellStart"/>
+      <w:r>
+        <w:rPr>
+          <w:color w:val="0F9ED5" w:themeColor="accent4"/>
+        </w:rPr>
+        <w:t xml:space="preserve">ar rcs </w:t>
+      </w:r>
       <w:proofErr w:type="gramStart"/>
       <w:r>
         <w:rPr>
@@ -1297,41 +1241,19 @@
         </w:rPr>
         <w:t>libtriangle.a</w:t>
       </w:r>
-      <w:proofErr w:type="spellEnd"/>
       <w:proofErr w:type="gramEnd"/>
       <w:r>
         <w:rPr>
           <w:color w:val="0F9ED5" w:themeColor="accent4"/>
         </w:rPr>
-        <w:t xml:space="preserve"> </w:t>
-      </w:r>
-      <w:proofErr w:type="spellStart"/>
-      <w:r>
-        <w:rPr>
-          <w:color w:val="0F9ED5" w:themeColor="accent4"/>
-        </w:rPr>
-        <w:t>triangle.o</w:t>
-      </w:r>
-      <w:proofErr w:type="spellEnd"/>
+        <w:t xml:space="preserve"> triangle.o</w:t>
+      </w:r>
       <w:r>
         <w:rPr>
           <w:color w:val="0F9ED5" w:themeColor="accent4"/>
         </w:rPr>
         <w:br/>
-      </w:r>
-      <w:proofErr w:type="spellStart"/>
-      <w:r>
-        <w:rPr>
-          <w:color w:val="0F9ED5" w:themeColor="accent4"/>
-        </w:rPr>
-        <w:t>ar</w:t>
-      </w:r>
-      <w:proofErr w:type="spellEnd"/>
-      <w:r>
-        <w:rPr>
-          <w:color w:val="0F9ED5" w:themeColor="accent4"/>
-        </w:rPr>
-        <w:t xml:space="preserve"> </w:t>
+        <w:t xml:space="preserve">ar </w:t>
       </w:r>
       <w:r>
         <w:t xml:space="preserve">— это утилита для работы с архивами. </w:t>
@@ -1341,19 +1263,11 @@
       <w:pPr>
         <w:pStyle w:val="a7"/>
       </w:pPr>
-      <w:proofErr w:type="spellStart"/>
-      <w:r>
-        <w:rPr>
-          <w:color w:val="0F9ED5" w:themeColor="accent4"/>
-        </w:rPr>
-        <w:t>rcs</w:t>
-      </w:r>
-      <w:proofErr w:type="spellEnd"/>
-      <w:r>
-        <w:rPr>
-          <w:color w:val="0F9ED5" w:themeColor="accent4"/>
-        </w:rPr>
-        <w:t xml:space="preserve"> </w:t>
+      <w:r>
+        <w:rPr>
+          <w:color w:val="0F9ED5" w:themeColor="accent4"/>
+        </w:rPr>
+        <w:t xml:space="preserve">rcs </w:t>
       </w:r>
       <w:r>
         <w:t xml:space="preserve">— флаги для создания библиотеки: </w:t>
@@ -1429,7 +1343,6 @@
       <w:r>
         <w:t xml:space="preserve"> файл библиотеки </w:t>
       </w:r>
-      <w:proofErr w:type="spellStart"/>
       <w:proofErr w:type="gramStart"/>
       <w:r>
         <w:rPr>
@@ -1437,7 +1350,6 @@
         </w:rPr>
         <w:t>libtriangle.a</w:t>
       </w:r>
-      <w:proofErr w:type="spellEnd"/>
       <w:proofErr w:type="gramEnd"/>
     </w:p>
     <w:p>
@@ -1458,30 +1370,8 @@
         <w:rPr>
           <w:color w:val="0F9ED5" w:themeColor="accent4"/>
         </w:rPr>
-        <w:t>g++ main.cpp -L. -</w:t>
-      </w:r>
-      <w:proofErr w:type="spellStart"/>
-      <w:r>
-        <w:rPr>
-          <w:color w:val="0F9ED5" w:themeColor="accent4"/>
-        </w:rPr>
-        <w:t>ltriangle</w:t>
-      </w:r>
-      <w:proofErr w:type="spellEnd"/>
-      <w:r>
-        <w:rPr>
-          <w:color w:val="0F9ED5" w:themeColor="accent4"/>
-        </w:rPr>
-        <w:t xml:space="preserve"> -o </w:t>
-      </w:r>
-      <w:proofErr w:type="spellStart"/>
-      <w:r>
-        <w:rPr>
-          <w:color w:val="0F9ED5" w:themeColor="accent4"/>
-        </w:rPr>
-        <w:t>program</w:t>
-      </w:r>
-      <w:proofErr w:type="spellEnd"/>
+        <w:t>g++ main.cpp -L. -ltriangle -o program</w:t>
+      </w:r>
       <w:r>
         <w:rPr>
           <w:color w:val="0F9ED5" w:themeColor="accent4"/>
@@ -1501,33 +1391,17 @@
         <w:rPr>
           <w:color w:val="0F9ED5" w:themeColor="accent4"/>
         </w:rPr>
-        <w:t>-</w:t>
-      </w:r>
-      <w:proofErr w:type="spellStart"/>
-      <w:r>
-        <w:rPr>
-          <w:color w:val="0F9ED5" w:themeColor="accent4"/>
-        </w:rPr>
-        <w:t>ltriangle</w:t>
-      </w:r>
-      <w:proofErr w:type="spellEnd"/>
-      <w:r>
-        <w:rPr>
-          <w:color w:val="0F9ED5" w:themeColor="accent4"/>
-        </w:rPr>
-        <w:t xml:space="preserve"> </w:t>
+        <w:t xml:space="preserve">-ltriangle </w:t>
       </w:r>
       <w:r>
         <w:t xml:space="preserve">— указывает компилятору на библиотеку </w:t>
       </w:r>
-      <w:proofErr w:type="spellStart"/>
       <w:r>
         <w:rPr>
           <w:color w:val="0F9ED5" w:themeColor="accent4"/>
         </w:rPr>
         <w:t>libtriangle.a</w:t>
       </w:r>
-      <w:proofErr w:type="spellEnd"/>
       <w:r>
         <w:t xml:space="preserve">. </w:t>
       </w:r>
@@ -1556,21 +1430,7 @@
         <w:rPr>
           <w:color w:val="0F9ED5" w:themeColor="accent4"/>
         </w:rPr>
-        <w:t>./</w:t>
-      </w:r>
-      <w:proofErr w:type="spellStart"/>
-      <w:r>
-        <w:rPr>
-          <w:color w:val="0F9ED5" w:themeColor="accent4"/>
-        </w:rPr>
-        <w:t>program</w:t>
-      </w:r>
-      <w:proofErr w:type="spellEnd"/>
-      <w:r>
-        <w:rPr>
-          <w:color w:val="0F9ED5" w:themeColor="accent4"/>
-        </w:rPr>
-        <w:t xml:space="preserve">  </w:t>
+        <w:t xml:space="preserve">./program  </w:t>
       </w:r>
     </w:p>
     <w:p/>
@@ -1588,6 +1448,155 @@
 <file path=word/numbering.xml><?xml version="1.0" encoding="utf-8"?>
 <w:numbering xmlns:wpc="http://schemas.microsoft.com/office/word/2010/wordprocessingCanvas" xmlns:cx="http://schemas.microsoft.com/office/drawing/2014/chartex" xmlns:cx1="http://schemas.microsoft.com/office/drawing/2015/9/8/chartex" xmlns:cx2="http://schemas.microsoft.com/office/drawing/2015/10/21/chartex" xmlns:cx3="http://schemas.microsoft.com/office/drawing/2016/5/9/chartex" xmlns:cx4="http://schemas.microsoft.com/office/drawing/2016/5/10/chartex" xmlns:cx5="http://schemas.microsoft.com/office/drawing/2016/5/11/chartex" xmlns:cx6="http://schemas.microsoft.com/office/drawing/2016/5/12/chartex" xmlns:cx7="http://schemas.microsoft.com/office/drawing/2016/5/13/chartex" xmlns:cx8="http://schemas.microsoft.com/office/drawing/2016/5/14/chartex" xmlns:mc="http://schemas.openxmlformats.org/markup-compatibility/2006" xmlns:aink="http://schemas.microsoft.com/office/drawing/2016/ink" xmlns:am3d="http://schemas.microsoft.com/office/drawing/2017/model3d" xmlns:o="urn:schemas-microsoft-com:office:office" xmlns:oel="http://schemas.microsoft.com/office/2019/extlst" xmlns:r="http://schemas.openxmlformats.org/officeDocument/2006/relationships" xmlns:m="http://schemas.openxmlformats.org/officeDocument/2006/math" xmlns:v="urn:schemas-microsoft-com:vml" xmlns:wp14="http://schemas.microsoft.com/office/word/2010/wordprocessingDrawing" xmlns:wp="http://schemas.openxmlformats.org/drawingml/2006/wordprocessingDrawing" xmlns:w10="urn:schemas-microsoft-com:office:word" xmlns:w="http://schemas.openxmlformats.org/wordprocessingml/2006/main" xmlns:w14="http://schemas.microsoft.com/office/word/2010/wordml" xmlns:w15="http://schemas.microsoft.com/office/word/2012/wordml" xmlns:w16cex="http://schemas.microsoft.com/office/word/2018/wordml/cex" xmlns:w16cid="http://schemas.microsoft.com/office/word/2016/wordml/cid" xmlns:w16="http://schemas.microsoft.com/office/word/2018/wordml" xmlns:w16sdtdh="http://schemas.microsoft.com/office/word/2020/wordml/sdtdatahash" xmlns:w16se="http://schemas.microsoft.com/office/word/2015/wordml/symex" xmlns:wpg="http://schemas.microsoft.com/office/word/2010/wordprocessingGroup" xmlns:wpi="http://schemas.microsoft.com/office/word/2010/wordprocessingInk" xmlns:wne="http://schemas.microsoft.com/office/word/2006/wordml" xmlns:wps="http://schemas.microsoft.com/office/word/2010/wordprocessingShape" mc:Ignorable="w14 w15 w16se w16cid w16 w16cex w16sdtdh wp14">
   <w:abstractNum w:abstractNumId="0" w15:restartNumberingAfterBreak="0">
+    <w:nsid w:val="01B52C90"/>
+    <w:multiLevelType w:val="multilevel"/>
+    <w:tmpl w:val="7E4CAEFE"/>
+    <w:lvl w:ilvl="0">
+      <w:start w:val="1"/>
+      <w:numFmt w:val="bullet"/>
+      <w:lvlText w:val=""/>
+      <w:lvlJc w:val="left"/>
+      <w:pPr>
+        <w:tabs>
+          <w:tab w:val="num" w:pos="720"/>
+        </w:tabs>
+        <w:ind w:left="720" w:hanging="360"/>
+      </w:pPr>
+      <w:rPr>
+        <w:rFonts w:ascii="Symbol" w:hAnsi="Symbol" w:hint="default"/>
+        <w:sz w:val="20"/>
+      </w:rPr>
+    </w:lvl>
+    <w:lvl w:ilvl="1" w:tentative="1">
+      <w:start w:val="1"/>
+      <w:numFmt w:val="bullet"/>
+      <w:lvlText w:val="o"/>
+      <w:lvlJc w:val="left"/>
+      <w:pPr>
+        <w:tabs>
+          <w:tab w:val="num" w:pos="1440"/>
+        </w:tabs>
+        <w:ind w:left="1440" w:hanging="360"/>
+      </w:pPr>
+      <w:rPr>
+        <w:rFonts w:ascii="Courier New" w:hAnsi="Courier New" w:hint="default"/>
+        <w:sz w:val="20"/>
+      </w:rPr>
+    </w:lvl>
+    <w:lvl w:ilvl="2" w:tentative="1">
+      <w:start w:val="1"/>
+      <w:numFmt w:val="bullet"/>
+      <w:lvlText w:val=""/>
+      <w:lvlJc w:val="left"/>
+      <w:pPr>
+        <w:tabs>
+          <w:tab w:val="num" w:pos="2160"/>
+        </w:tabs>
+        <w:ind w:left="2160" w:hanging="360"/>
+      </w:pPr>
+      <w:rPr>
+        <w:rFonts w:ascii="Wingdings" w:hAnsi="Wingdings" w:hint="default"/>
+        <w:sz w:val="20"/>
+      </w:rPr>
+    </w:lvl>
+    <w:lvl w:ilvl="3" w:tentative="1">
+      <w:start w:val="1"/>
+      <w:numFmt w:val="bullet"/>
+      <w:lvlText w:val=""/>
+      <w:lvlJc w:val="left"/>
+      <w:pPr>
+        <w:tabs>
+          <w:tab w:val="num" w:pos="2880"/>
+        </w:tabs>
+        <w:ind w:left="2880" w:hanging="360"/>
+      </w:pPr>
+      <w:rPr>
+        <w:rFonts w:ascii="Wingdings" w:hAnsi="Wingdings" w:hint="default"/>
+        <w:sz w:val="20"/>
+      </w:rPr>
+    </w:lvl>
+    <w:lvl w:ilvl="4" w:tentative="1">
+      <w:start w:val="1"/>
+      <w:numFmt w:val="bullet"/>
+      <w:lvlText w:val=""/>
+      <w:lvlJc w:val="left"/>
+      <w:pPr>
+        <w:tabs>
+          <w:tab w:val="num" w:pos="3600"/>
+        </w:tabs>
+        <w:ind w:left="3600" w:hanging="360"/>
+      </w:pPr>
+      <w:rPr>
+        <w:rFonts w:ascii="Wingdings" w:hAnsi="Wingdings" w:hint="default"/>
+        <w:sz w:val="20"/>
+      </w:rPr>
+    </w:lvl>
+    <w:lvl w:ilvl="5" w:tentative="1">
+      <w:start w:val="1"/>
+      <w:numFmt w:val="bullet"/>
+      <w:lvlText w:val=""/>
+      <w:lvlJc w:val="left"/>
+      <w:pPr>
+        <w:tabs>
+          <w:tab w:val="num" w:pos="4320"/>
+        </w:tabs>
+        <w:ind w:left="4320" w:hanging="360"/>
+      </w:pPr>
+      <w:rPr>
+        <w:rFonts w:ascii="Wingdings" w:hAnsi="Wingdings" w:hint="default"/>
+        <w:sz w:val="20"/>
+      </w:rPr>
+    </w:lvl>
+    <w:lvl w:ilvl="6" w:tentative="1">
+      <w:start w:val="1"/>
+      <w:numFmt w:val="bullet"/>
+      <w:lvlText w:val=""/>
+      <w:lvlJc w:val="left"/>
+      <w:pPr>
+        <w:tabs>
+          <w:tab w:val="num" w:pos="5040"/>
+        </w:tabs>
+        <w:ind w:left="5040" w:hanging="360"/>
+      </w:pPr>
+      <w:rPr>
+        <w:rFonts w:ascii="Wingdings" w:hAnsi="Wingdings" w:hint="default"/>
+        <w:sz w:val="20"/>
+      </w:rPr>
+    </w:lvl>
+    <w:lvl w:ilvl="7" w:tentative="1">
+      <w:start w:val="1"/>
+      <w:numFmt w:val="bullet"/>
+      <w:lvlText w:val=""/>
+      <w:lvlJc w:val="left"/>
+      <w:pPr>
+        <w:tabs>
+          <w:tab w:val="num" w:pos="5760"/>
+        </w:tabs>
+        <w:ind w:left="5760" w:hanging="360"/>
+      </w:pPr>
+      <w:rPr>
+        <w:rFonts w:ascii="Wingdings" w:hAnsi="Wingdings" w:hint="default"/>
+        <w:sz w:val="20"/>
+      </w:rPr>
+    </w:lvl>
+    <w:lvl w:ilvl="8" w:tentative="1">
+      <w:start w:val="1"/>
+      <w:numFmt w:val="bullet"/>
+      <w:lvlText w:val=""/>
+      <w:lvlJc w:val="left"/>
+      <w:pPr>
+        <w:tabs>
+          <w:tab w:val="num" w:pos="6480"/>
+        </w:tabs>
+        <w:ind w:left="6480" w:hanging="360"/>
+      </w:pPr>
+      <w:rPr>
+        <w:rFonts w:ascii="Wingdings" w:hAnsi="Wingdings" w:hint="default"/>
+        <w:sz w:val="20"/>
+      </w:rPr>
+    </w:lvl>
+  </w:abstractNum>
+  <w:abstractNum w:abstractNumId="1" w15:restartNumberingAfterBreak="0">
     <w:nsid w:val="0F7B0DD6"/>
     <w:multiLevelType w:val="hybridMultilevel"/>
     <w:tmpl w:val="665E917A"/>
@@ -1676,7 +1685,7 @@
       </w:pPr>
     </w:lvl>
   </w:abstractNum>
-  <w:abstractNum w:abstractNumId="1" w15:restartNumberingAfterBreak="0">
+  <w:abstractNum w:abstractNumId="2" w15:restartNumberingAfterBreak="0">
     <w:nsid w:val="288B0CA9"/>
     <w:multiLevelType w:val="multilevel"/>
     <w:tmpl w:val="DDA24A08"/>
@@ -1825,7 +1834,7 @@
       </w:rPr>
     </w:lvl>
   </w:abstractNum>
-  <w:abstractNum w:abstractNumId="2" w15:restartNumberingAfterBreak="0">
+  <w:abstractNum w:abstractNumId="3" w15:restartNumberingAfterBreak="0">
     <w:nsid w:val="3A9A59FA"/>
     <w:multiLevelType w:val="hybridMultilevel"/>
     <w:tmpl w:val="D29C3F08"/>
@@ -1914,7 +1923,7 @@
       </w:pPr>
     </w:lvl>
   </w:abstractNum>
-  <w:abstractNum w:abstractNumId="3" w15:restartNumberingAfterBreak="0">
+  <w:abstractNum w:abstractNumId="4" w15:restartNumberingAfterBreak="0">
     <w:nsid w:val="3FD47B41"/>
     <w:multiLevelType w:val="multilevel"/>
     <w:tmpl w:val="70C4A1B0"/>
@@ -2063,7 +2072,7 @@
       </w:rPr>
     </w:lvl>
   </w:abstractNum>
-  <w:abstractNum w:abstractNumId="4" w15:restartNumberingAfterBreak="0">
+  <w:abstractNum w:abstractNumId="5" w15:restartNumberingAfterBreak="0">
     <w:nsid w:val="43887C83"/>
     <w:multiLevelType w:val="hybridMultilevel"/>
     <w:tmpl w:val="98BE2C74"/>
@@ -2152,7 +2161,7 @@
       </w:pPr>
     </w:lvl>
   </w:abstractNum>
-  <w:abstractNum w:abstractNumId="5" w15:restartNumberingAfterBreak="0">
+  <w:abstractNum w:abstractNumId="6" w15:restartNumberingAfterBreak="0">
     <w:nsid w:val="70BD4E8B"/>
     <w:multiLevelType w:val="hybridMultilevel"/>
     <w:tmpl w:val="B8FC3EAE"/>
@@ -2241,7 +2250,7 @@
       </w:pPr>
     </w:lvl>
   </w:abstractNum>
-  <w:abstractNum w:abstractNumId="6" w15:restartNumberingAfterBreak="0">
+  <w:abstractNum w:abstractNumId="7" w15:restartNumberingAfterBreak="0">
     <w:nsid w:val="754A699E"/>
     <w:multiLevelType w:val="hybridMultilevel"/>
     <w:tmpl w:val="0A48D016"/>
@@ -2331,25 +2340,28 @@
     </w:lvl>
   </w:abstractNum>
   <w:num w:numId="1" w16cid:durableId="308946314">
+    <w:abstractNumId w:val="3"/>
+  </w:num>
+  <w:num w:numId="2" w16cid:durableId="242296650">
+    <w:abstractNumId w:val="7"/>
+  </w:num>
+  <w:num w:numId="3" w16cid:durableId="1449202112">
     <w:abstractNumId w:val="2"/>
   </w:num>
-  <w:num w:numId="2" w16cid:durableId="242296650">
+  <w:num w:numId="4" w16cid:durableId="332033790">
     <w:abstractNumId w:val="6"/>
   </w:num>
-  <w:num w:numId="3" w16cid:durableId="1449202112">
+  <w:num w:numId="5" w16cid:durableId="645859756">
     <w:abstractNumId w:val="1"/>
   </w:num>
-  <w:num w:numId="4" w16cid:durableId="332033790">
+  <w:num w:numId="6" w16cid:durableId="1604144050">
     <w:abstractNumId w:val="5"/>
   </w:num>
-  <w:num w:numId="5" w16cid:durableId="645859756">
-    <w:abstractNumId w:val="0"/>
-  </w:num>
-  <w:num w:numId="6" w16cid:durableId="1604144050">
+  <w:num w:numId="7" w16cid:durableId="833225931">
     <w:abstractNumId w:val="4"/>
   </w:num>
-  <w:num w:numId="7" w16cid:durableId="833225931">
-    <w:abstractNumId w:val="3"/>
+  <w:num w:numId="8" w16cid:durableId="2090954488">
+    <w:abstractNumId w:val="0"/>
   </w:num>
 </w:numbering>
 </file>

</xml_diff>